<commit_message>
Screenshot with commands used
</commit_message>
<xml_diff>
--- a/Week11DockerAssignment.docx
+++ b/Week11DockerAssignment.docx
@@ -15,6 +15,131 @@
     <w:p>
       <w:r>
         <w:t>Model Trained and Saved</w:t>
+      </w:r>
+    </w:p>
+    <w:p>
+      <w:r>
+        <w:t xml:space="preserve">Commands Used: </w:t>
+      </w:r>
+    </w:p>
+    <w:p>
+      <w:proofErr w:type="spellStart"/>
+      <w:proofErr w:type="gramStart"/>
+      <w:r>
+        <w:t>sudo</w:t>
+      </w:r>
+      <w:proofErr w:type="spellEnd"/>
+      <w:proofErr w:type="gramEnd"/>
+      <w:r>
+        <w:t xml:space="preserve"> </w:t>
+      </w:r>
+      <w:proofErr w:type="spellStart"/>
+      <w:r>
+        <w:t>wget</w:t>
+      </w:r>
+      <w:proofErr w:type="spellEnd"/>
+      <w:r>
+        <w:t xml:space="preserve"> https://www.python.org/ftp/python/3.11.3/Python-3.11.3.tgz </w:t>
+      </w:r>
+    </w:p>
+    <w:p>
+      <w:proofErr w:type="spellStart"/>
+      <w:proofErr w:type="gramStart"/>
+      <w:r>
+        <w:t>sudo</w:t>
+      </w:r>
+      <w:proofErr w:type="spellEnd"/>
+      <w:proofErr w:type="gramEnd"/>
+      <w:r>
+        <w:t xml:space="preserve"> tar </w:t>
+      </w:r>
+      <w:proofErr w:type="spellStart"/>
+      <w:r>
+        <w:t>xzf</w:t>
+      </w:r>
+      <w:proofErr w:type="spellEnd"/>
+      <w:r>
+        <w:t xml:space="preserve"> Python-3.11.3.tgz</w:t>
+      </w:r>
+    </w:p>
+    <w:p>
+      <w:proofErr w:type="gramStart"/>
+      <w:r>
+        <w:t>cd</w:t>
+      </w:r>
+      <w:proofErr w:type="gramEnd"/>
+      <w:r>
+        <w:t xml:space="preserve"> Python-3.11.3 </w:t>
+      </w:r>
+    </w:p>
+    <w:p>
+      <w:proofErr w:type="spellStart"/>
+      <w:proofErr w:type="gramStart"/>
+      <w:r>
+        <w:t>sudo</w:t>
+      </w:r>
+      <w:proofErr w:type="spellEnd"/>
+      <w:proofErr w:type="gramEnd"/>
+      <w:r>
+        <w:t xml:space="preserve"> ./configure --enable-optimizations</w:t>
+      </w:r>
+    </w:p>
+    <w:p>
+      <w:proofErr w:type="spellStart"/>
+      <w:proofErr w:type="gramStart"/>
+      <w:r>
+        <w:t>sudo</w:t>
+      </w:r>
+      <w:proofErr w:type="spellEnd"/>
+      <w:proofErr w:type="gramEnd"/>
+      <w:r>
+        <w:t xml:space="preserve"> make </w:t>
+      </w:r>
+      <w:proofErr w:type="spellStart"/>
+      <w:r>
+        <w:t>altinstall</w:t>
+      </w:r>
+      <w:proofErr w:type="spellEnd"/>
+    </w:p>
+    <w:p>
+      <w:r>
+        <w:t xml:space="preserve">python3.11 -m </w:t>
+      </w:r>
+      <w:proofErr w:type="spellStart"/>
+      <w:r>
+        <w:t>venv</w:t>
+      </w:r>
+      <w:proofErr w:type="spellEnd"/>
+      <w:r>
+        <w:t xml:space="preserve"> </w:t>
+      </w:r>
+      <w:proofErr w:type="spellStart"/>
+      <w:r>
+        <w:t>FlaskVitrualEnv</w:t>
+      </w:r>
+      <w:proofErr w:type="spellEnd"/>
+    </w:p>
+    <w:p>
+      <w:proofErr w:type="gramStart"/>
+      <w:r>
+        <w:t>pip3.11</w:t>
+      </w:r>
+      <w:proofErr w:type="gramEnd"/>
+      <w:r>
+        <w:t xml:space="preserve"> install -r requirements.txt</w:t>
+      </w:r>
+    </w:p>
+    <w:p>
+      <w:r>
+        <w:t xml:space="preserve">. </w:t>
+      </w:r>
+      <w:proofErr w:type="spellStart"/>
+      <w:r>
+        <w:t>FlaskVitrualEnv</w:t>
+      </w:r>
+      <w:proofErr w:type="spellEnd"/>
+      <w:r>
+        <w:t>/bin/activate</w:t>
       </w:r>
     </w:p>
     <w:p>
@@ -102,6 +227,7 @@
     </w:p>
     <w:p>
       <w:r>
+        <w:lastRenderedPageBreak/>
         <w:drawing>
           <wp:inline distT="0" distB="0" distL="0" distR="0" wp14:anchorId="45AD530F" wp14:editId="5EFC3B3D">
             <wp:extent cx="5731510" cy="2320290"/>
@@ -141,10 +267,45 @@
     </w:p>
     <w:p>
       <w:r>
-        <w:lastRenderedPageBreak/>
         <w:t xml:space="preserve">Docker Image created with the web application </w:t>
       </w:r>
     </w:p>
+    <w:p>
+      <w:r>
+        <w:t xml:space="preserve">Commands Used </w:t>
+      </w:r>
+    </w:p>
+    <w:p>
+      <w:proofErr w:type="spellStart"/>
+      <w:proofErr w:type="gramStart"/>
+      <w:r>
+        <w:t>docker</w:t>
+      </w:r>
+      <w:proofErr w:type="spellEnd"/>
+      <w:proofErr w:type="gramEnd"/>
+      <w:r>
+        <w:t xml:space="preserve"> build -t flask-app .</w:t>
+      </w:r>
+    </w:p>
+    <w:p>
+      <w:proofErr w:type="gramStart"/>
+      <w:r>
+        <w:t>time</w:t>
+      </w:r>
+      <w:proofErr w:type="gramEnd"/>
+      <w:r>
+        <w:t xml:space="preserve"> DOCKER_BUILDKIT=1 </w:t>
+      </w:r>
+      <w:proofErr w:type="spellStart"/>
+      <w:r>
+        <w:t>docker</w:t>
+      </w:r>
+      <w:proofErr w:type="spellEnd"/>
+      <w:r>
+        <w:t xml:space="preserve"> build -t flask-app .</w:t>
+      </w:r>
+    </w:p>
+    <w:p/>
     <w:p>
       <w:r>
         <w:drawing>
@@ -192,27 +353,32 @@
     <w:p/>
     <w:p/>
     <w:p/>
-    <w:p/>
-    <w:p/>
-    <w:p/>
-    <w:p/>
-    <w:p>
-      <w:r>
-        <w:t xml:space="preserve">Application Started Screenshots below next page </w:t>
-      </w:r>
-    </w:p>
-    <w:p/>
-    <w:p/>
-    <w:p/>
-    <w:p/>
-    <w:p/>
-    <w:p/>
-    <w:p/>
     <w:p>
       <w:r>
         <w:lastRenderedPageBreak/>
         <w:t>Application started on Docker</w:t>
       </w:r>
+    </w:p>
+    <w:p>
+      <w:r>
+        <w:t xml:space="preserve">Command Used </w:t>
+      </w:r>
+    </w:p>
+    <w:p>
+      <w:proofErr w:type="spellStart"/>
+      <w:proofErr w:type="gramStart"/>
+      <w:r>
+        <w:t>docker</w:t>
+      </w:r>
+      <w:proofErr w:type="spellEnd"/>
+      <w:proofErr w:type="gramEnd"/>
+      <w:r>
+        <w:t xml:space="preserve"> run flask-app</w:t>
+      </w:r>
+    </w:p>
+    <w:p>
+      <w:bookmarkStart w:id="0" w:name="_GoBack"/>
+      <w:bookmarkEnd w:id="0"/>
     </w:p>
     <w:p>
       <w:r>
@@ -304,8 +470,6 @@
       <w:r>
         <w:t>prediction</w:t>
       </w:r>
-      <w:bookmarkStart w:id="0" w:name="_GoBack"/>
-      <w:bookmarkEnd w:id="0"/>
     </w:p>
     <w:p>
       <w:r>
@@ -349,6 +513,7 @@
         <w:t xml:space="preserve"> </w:t>
       </w:r>
     </w:p>
+    <w:p/>
     <w:p/>
     <w:sectPr>
       <w:pgSz w:w="11906" w:h="16838"/>

</xml_diff>